<commit_message>
Updated exam time character
</commit_message>
<xml_diff>
--- a/GAM_3432_01_2023FAO_Heagney.docx
+++ b/GAM_3432_01_2023FAO_Heagney.docx
@@ -4186,15 +4186,7 @@
       </w:pPr>
       <w:r>
         <w:lastRenderedPageBreak/>
-        <w:t>Plagiarism involves copying the work of others and/or representing it as your own without attribution. Students should not use any media created by another student or outside entity (</w:t>
-      </w:r>
-      <w:proofErr w:type="gramStart"/>
-      <w:r>
-        <w:t>e.g.</w:t>
-      </w:r>
-      <w:proofErr w:type="gramEnd"/>
-      <w:r>
-        <w:t xml:space="preserve"> downloaded online) in their assignments without prior permission from the professor.  In addition, students should not </w:t>
+        <w:t xml:space="preserve">Plagiarism involves copying the work of others and/or representing it as your own without attribution. Students should not use any media created by another student or outside entity (e.g. downloaded online) in their assignments without prior permission from the professor.  In addition, students should not </w:t>
       </w:r>
       <w:proofErr w:type="gramStart"/>
       <w:r>
@@ -9209,25 +9201,7 @@
                 <w:sz w:val="20"/>
                 <w:szCs w:val="20"/>
               </w:rPr>
-              <w:t xml:space="preserve">MAJOR: Character </w:t>
-            </w:r>
-            <w:proofErr w:type="gramStart"/>
-            <w:r>
-              <w:rPr>
-                <w:rFonts w:ascii="Arial" w:eastAsia="Times New Roman" w:hAnsi="Arial" w:cs="Arial"/>
-                <w:sz w:val="20"/>
-                <w:szCs w:val="20"/>
-              </w:rPr>
-              <w:t>From</w:t>
-            </w:r>
-            <w:proofErr w:type="gramEnd"/>
-            <w:r>
-              <w:rPr>
-                <w:rFonts w:ascii="Arial" w:eastAsia="Times New Roman" w:hAnsi="Arial" w:cs="Arial"/>
-                <w:sz w:val="20"/>
-                <w:szCs w:val="20"/>
-              </w:rPr>
-              <w:t xml:space="preserve"> Nothing Due</w:t>
+              <w:t>MAJOR: Character From Nothing Due</w:t>
             </w:r>
           </w:p>
         </w:tc>
@@ -15046,7 +15020,26 @@
                 <w:szCs w:val="20"/>
               </w:rPr>
               <w:br/>
-              <w:t>8 - 11 AM</w:t>
+            </w:r>
+            <w:r>
+              <w:rPr>
+                <w:rFonts w:ascii="Arial" w:eastAsia="Times New Roman" w:hAnsi="Arial" w:cs="Arial"/>
+                <w:b/>
+                <w:bCs/>
+                <w:sz w:val="20"/>
+                <w:szCs w:val="20"/>
+              </w:rPr>
+              <w:t>9</w:t>
+            </w:r>
+            <w:r>
+              <w:rPr>
+                <w:rFonts w:ascii="Arial" w:eastAsia="Times New Roman" w:hAnsi="Arial" w:cs="Arial"/>
+                <w:b/>
+                <w:bCs/>
+                <w:sz w:val="20"/>
+                <w:szCs w:val="20"/>
+              </w:rPr>
+              <w:t xml:space="preserve"> - 11 AM</w:t>
             </w:r>
           </w:p>
         </w:tc>

</xml_diff>